<commit_message>
Ampliación info sobre cods barras.
</commit_message>
<xml_diff>
--- a/InformacionEnGeneral.docx
+++ b/InformacionEnGeneral.docx
@@ -1263,7 +1263,15 @@
           <w:sz w:val="28"/>
         </w:rPr>
         <w:lastRenderedPageBreak/>
-        <w:t>Code 128</w:t>
+        <w:t>Código</w:t>
+      </w:r>
+      <w:r>
+        <w:rPr>
+          <w:rFonts w:ascii="Bookman Old Style" w:hAnsi="Bookman Old Style"/>
+          <w:b/>
+          <w:sz w:val="28"/>
+        </w:rPr>
+        <w:t xml:space="preserve"> 128</w:t>
       </w:r>
       <w:r>
         <w:rPr>
@@ -1731,7 +1739,15 @@
           <w:sz w:val="28"/>
         </w:rPr>
         <w:lastRenderedPageBreak/>
-        <w:t>Code 39</w:t>
+        <w:t>Código</w:t>
+      </w:r>
+      <w:r>
+        <w:rPr>
+          <w:rFonts w:ascii="Bookman Old Style" w:hAnsi="Bookman Old Style"/>
+          <w:b/>
+          <w:sz w:val="28"/>
+        </w:rPr>
+        <w:t xml:space="preserve"> 39</w:t>
       </w:r>
       <w:r>
         <w:rPr>
@@ -2158,7 +2174,15 @@
           <w:sz w:val="28"/>
         </w:rPr>
         <w:lastRenderedPageBreak/>
-        <w:t>Code 93</w:t>
+        <w:t>Código</w:t>
+      </w:r>
+      <w:r>
+        <w:rPr>
+          <w:rFonts w:ascii="Bookman Old Style" w:hAnsi="Bookman Old Style"/>
+          <w:b/>
+          <w:sz w:val="28"/>
+        </w:rPr>
+        <w:t xml:space="preserve"> 93</w:t>
       </w:r>
       <w:r>
         <w:rPr>
@@ -2167,6 +2191,29 @@
         </w:rPr>
         <w:t>:</w:t>
       </w:r>
+      <w:r>
+        <w:rPr>
+          <w:rFonts w:ascii="Bookman Old Style" w:hAnsi="Bookman Old Style"/>
+          <w:sz w:val="28"/>
+        </w:rPr>
+        <w:t xml:space="preserve"> </w:t>
+      </w:r>
+      <w:r>
+        <w:rPr>
+          <w:rFonts w:ascii="Bookman Old Style" w:hAnsi="Bookman Old Style"/>
+          <w:sz w:val="28"/>
+        </w:rPr>
+        <w:t xml:space="preserve">este código fue diseñado para mejorar el </w:t>
+      </w:r>
+      <w:r>
+        <w:rPr>
+          <w:rFonts w:ascii="Bookman Old Style" w:hAnsi="Bookman Old Style"/>
+          <w:sz w:val="28"/>
+        </w:rPr>
+        <w:t>Código 39 ya que el Código 93 proporciona una mayor seguridad. Utiliza simbología alfanumérica con longitud variable.</w:t>
+      </w:r>
+      <w:bookmarkStart w:id="0" w:name="_GoBack"/>
+      <w:bookmarkEnd w:id="0"/>
     </w:p>
     <w:p>
       <w:pPr>
@@ -2473,7 +2520,6 @@
           <w:color w:val="2F5496" w:themeColor="accent1" w:themeShade="BF"/>
           <w:sz w:val="32"/>
         </w:rPr>
-        <w:lastRenderedPageBreak/>
         <w:t>Bibliografía.</w:t>
       </w:r>
     </w:p>
@@ -2587,8 +2633,6 @@
           <w:sz w:val="28"/>
         </w:rPr>
       </w:pPr>
-      <w:bookmarkStart w:id="0" w:name="_GoBack"/>
-      <w:bookmarkEnd w:id="0"/>
     </w:p>
     <w:p>
       <w:pPr>

</xml_diff>